<commit_message>
working on improve and complete part 2 413
</commit_message>
<xml_diff>
--- a/TERM3/T3B2-ICTNPL413-Evaluate_net_regulations_legislation_telecommunications_industry/2-ICTNPL413-Assessment_Task 2/Assessmet-questions/Reports/ICTNPL413_AssessmentTask_Manuel_S_Perez_E-Comp-Eval-Rep-Lebara.docx
+++ b/TERM3/T3B2-ICTNPL413-Evaluate_net_regulations_legislation_telecommunications_industry/2-ICTNPL413-Assessment_Task 2/Assessmet-questions/Reports/ICTNPL413_AssessmentTask_Manuel_S_Perez_E-Comp-Eval-Rep-Lebara.docx
@@ -1141,21 +1141,7 @@
         <w:rPr>
           <w:rFonts w:ascii="Arial" w:hAnsi="Arial" w:cs="Arial"/>
         </w:rPr>
-        <w:t xml:space="preserve">Telecommunications service providers in Australia are subject to specific licensing and regulatory requirements to ensure that network operations are legal, secure, and </w:t>
-      </w:r>
-      <w:proofErr w:type="gramStart"/>
-      <w:r>
-        <w:rPr>
-          <w:rFonts w:ascii="Arial" w:hAnsi="Arial" w:cs="Arial"/>
-        </w:rPr>
-        <w:t>consumer-focused</w:t>
-      </w:r>
-      <w:proofErr w:type="gramEnd"/>
-      <w:r>
-        <w:rPr>
-          <w:rFonts w:ascii="Arial" w:hAnsi="Arial" w:cs="Arial"/>
-        </w:rPr>
-        <w:t xml:space="preserve">. One of the primary requirements is </w:t>
+        <w:t xml:space="preserve">Telecommunications service providers in Australia are subject to specific licensing and regulatory requirements to ensure that network operations are legal, secure, and consumer-focused. One of the primary requirements is </w:t>
       </w:r>
       <w:r>
         <w:rPr>
@@ -2802,29 +2788,7 @@
           <w:lang w:eastAsia="en-AU"/>
           <w14:ligatures w14:val="none"/>
         </w:rPr>
-        <w:t xml:space="preserve">. This legislation requires carriers and service providers to report serious </w:t>
-      </w:r>
-      <w:proofErr w:type="gramStart"/>
-      <w:r>
-        <w:rPr>
-          <w:rFonts w:ascii="Arial" w:eastAsia="Times New Roman" w:hAnsi="Arial" w:cs="Arial"/>
-          <w:noProof w:val="0"/>
-          <w:kern w:val="0"/>
-          <w:lang w:eastAsia="en-AU"/>
-          <w14:ligatures w14:val="none"/>
-        </w:rPr>
-        <w:t>incidents</w:t>
-      </w:r>
-      <w:proofErr w:type="gramEnd"/>
-      <w:r>
-        <w:rPr>
-          <w:rFonts w:ascii="Arial" w:eastAsia="Times New Roman" w:hAnsi="Arial" w:cs="Arial"/>
-          <w:noProof w:val="0"/>
-          <w:kern w:val="0"/>
-          <w:lang w:eastAsia="en-AU"/>
-          <w14:ligatures w14:val="none"/>
-        </w:rPr>
-        <w:t xml:space="preserve"> and ransom demands while increasing corporate liability for security failures. It also imposes higher fines for inadequate protection of customer data. As a result, companies across the sector are compelled to invest in advanced cybersecurity measures, conduct regular audits, and ensure staff are trained to mitigate potential threats. These measures are </w:t>
+        <w:t xml:space="preserve">. This legislation requires carriers and service providers to report serious incidents and ransom demands while increasing corporate liability for security failures. It also imposes higher fines for inadequate protection of customer data. As a result, companies across the sector are compelled to invest in advanced cybersecurity measures, conduct regular audits, and ensure staff are trained to mitigate potential threats. These measures are </w:t>
       </w:r>
       <w:r>
         <w:rPr>
@@ -4160,11 +4124,20 @@
           <w:rFonts w:ascii="Arial" w:hAnsi="Arial" w:cs="Arial"/>
         </w:rPr>
       </w:pPr>
-      <w:r>
-        <w:rPr>
-          <w:rFonts w:ascii="Arial" w:hAnsi="Arial" w:cs="Arial"/>
-        </w:rPr>
-        <w:t>https://www.oecd.org/en/topics/sub-issues/economic-surveys/Australia-Economic-Snapshot.html</w:t>
+      <w:hyperlink r:id="rId8" w:history="1">
+        <w:r>
+          <w:rPr>
+            <w:rStyle w:val="Hyperlink"/>
+            <w:rFonts w:ascii="Arial" w:hAnsi="Arial" w:cs="Arial"/>
+          </w:rPr>
+          <w:t>https://www.oecd.org/en/topics/sub-issues/economic-surveys/Australia-Economic-Snapshot.html</w:t>
+        </w:r>
+      </w:hyperlink>
+      <w:r>
+        <w:rPr>
+          <w:rFonts w:ascii="Arial" w:hAnsi="Arial" w:cs="Arial"/>
+        </w:rPr>
+        <w:t xml:space="preserve"> </w:t>
       </w:r>
     </w:p>
     <w:p>
@@ -4217,11 +4190,20 @@
           <w:rFonts w:ascii="Arial" w:hAnsi="Arial" w:cs="Arial"/>
         </w:rPr>
       </w:pPr>
-      <w:r>
-        <w:rPr>
-          <w:rFonts w:ascii="Arial" w:hAnsi="Arial" w:cs="Arial"/>
-        </w:rPr>
-        <w:t>https://www.oecd.org/en/publications/oecd-economic-outlook-volume-2025-issue-1_83363382-en/full-report/australia_b563f928.html</w:t>
+      <w:hyperlink r:id="rId9" w:history="1">
+        <w:r>
+          <w:rPr>
+            <w:rStyle w:val="Hyperlink"/>
+            <w:rFonts w:ascii="Arial" w:hAnsi="Arial" w:cs="Arial"/>
+          </w:rPr>
+          <w:t>https://www.oecd.org/en/publications/oecd-economic-outlook-volume-2025-issue-1_83363382-en/full-report/australia_b563f928.html</w:t>
+        </w:r>
+      </w:hyperlink>
+      <w:r>
+        <w:rPr>
+          <w:rFonts w:ascii="Arial" w:hAnsi="Arial" w:cs="Arial"/>
+        </w:rPr>
+        <w:t xml:space="preserve"> </w:t>
       </w:r>
     </w:p>
     <w:p>
@@ -7472,6 +7454,29 @@
       <w:noProof/>
     </w:rPr>
   </w:style>
+  <w:style w:type="character" w:styleId="Hyperlink">
+    <w:name w:val="Hyperlink"/>
+    <w:basedOn w:val="DefaultParagraphFont"/>
+    <w:uiPriority w:val="99"/>
+    <w:unhideWhenUsed/>
+    <w:rsid w:val="00790F7D"/>
+    <w:rPr>
+      <w:color w:val="467886" w:themeColor="hyperlink"/>
+      <w:u w:val="single"/>
+    </w:rPr>
+  </w:style>
+  <w:style w:type="character" w:styleId="UnresolvedMention">
+    <w:name w:val="Unresolved Mention"/>
+    <w:basedOn w:val="DefaultParagraphFont"/>
+    <w:uiPriority w:val="99"/>
+    <w:semiHidden/>
+    <w:unhideWhenUsed/>
+    <w:rsid w:val="00790F7D"/>
+    <w:rPr>
+      <w:color w:val="605E5C"/>
+      <w:shd w:val="clear" w:color="auto" w:fill="E1DFDD"/>
+    </w:rPr>
+  </w:style>
 </w:styles>
 </file>
 

</xml_diff>